<commit_message>
Ms EJ wants her email
</commit_message>
<xml_diff>
--- a/WAB IFF Submissions.docx
+++ b/WAB IFF Submissions.docx
@@ -777,16 +777,7 @@
           <w:sz w:val="26"/>
           <w:szCs w:val="26"/>
         </w:rPr>
-        <w:t>contact either</w:t>
-      </w:r>
-      <w:r>
-        <w:rPr>
-          <w:rFonts w:ascii="Avenir Book" w:hAnsi="Avenir Book" w:cs="Times New Roman"/>
-          <w:color w:val="191919"/>
-          <w:sz w:val="26"/>
-          <w:szCs w:val="26"/>
-        </w:rPr>
-        <w:t xml:space="preserve"> </w:t>
+        <w:t xml:space="preserve">contact </w:t>
       </w:r>
       <w:hyperlink r:id="rId6" w:history="1">
         <w:r>
@@ -796,7 +787,7 @@
             <w:sz w:val="26"/>
             <w:szCs w:val="26"/>
           </w:rPr>
-          <w:t>18kellyw@wab.edu</w:t>
+          <w:t>ej_callahan@wab.edu</w:t>
         </w:r>
       </w:hyperlink>
       <w:r>
@@ -806,37 +797,10 @@
           <w:sz w:val="26"/>
           <w:szCs w:val="26"/>
         </w:rPr>
-        <w:t xml:space="preserve"> </w:t>
-      </w:r>
-      <w:r>
-        <w:rPr>
-          <w:rFonts w:ascii="Avenir Book" w:hAnsi="Avenir Book" w:cs="Times New Roman"/>
-          <w:color w:val="191919"/>
-          <w:sz w:val="26"/>
-          <w:szCs w:val="26"/>
-        </w:rPr>
-        <w:t xml:space="preserve">or </w:t>
-      </w:r>
-      <w:hyperlink r:id="rId7" w:history="1">
-        <w:r>
-          <w:rPr>
-            <w:rStyle w:val="Hyperlink"/>
-            <w:rFonts w:ascii="Avenir Book" w:hAnsi="Avenir Book" w:cs="Times New Roman"/>
-            <w:sz w:val="26"/>
-            <w:szCs w:val="26"/>
-          </w:rPr>
-          <w:t>18simonf@wab.edu</w:t>
-        </w:r>
-      </w:hyperlink>
-      <w:r>
-        <w:rPr>
-          <w:rFonts w:ascii="Avenir Book" w:hAnsi="Avenir Book" w:cs="Times New Roman"/>
-          <w:color w:val="191919"/>
-          <w:sz w:val="26"/>
-          <w:szCs w:val="26"/>
-        </w:rPr>
         <w:t xml:space="preserve">. </w:t>
       </w:r>
+      <w:bookmarkStart w:id="0" w:name="_GoBack"/>
+      <w:bookmarkEnd w:id="0"/>
     </w:p>
     <w:p>
       <w:pPr>
@@ -1044,7 +1008,7 @@
         </w:rPr>
         <w:t xml:space="preserve">be sent to </w:t>
       </w:r>
-      <w:hyperlink r:id="rId8" w:history="1">
+      <w:hyperlink r:id="rId7" w:history="1">
         <w:r>
           <w:rPr>
             <w:rStyle w:val="Hyperlink"/>
@@ -1056,8 +1020,6 @@
           <w:t>identityfilmfestival@wab.edu</w:t>
         </w:r>
       </w:hyperlink>
-      <w:bookmarkStart w:id="0" w:name="_GoBack"/>
-      <w:bookmarkEnd w:id="0"/>
     </w:p>
     <w:p>
       <w:pPr>
@@ -3722,10 +3684,6 @@
     <w:lsdException w:name="Book Title" w:uiPriority="33" w:qFormat="1"/>
     <w:lsdException w:name="Bibliography" w:semiHidden="1" w:uiPriority="37" w:unhideWhenUsed="1"/>
     <w:lsdException w:name="TOC Heading" w:semiHidden="1" w:uiPriority="39" w:unhideWhenUsed="1" w:qFormat="1"/>
-    <w:lsdException w:name="Grid Table Light" w:semiHidden="1" w:unhideWhenUsed="1"/>
-    <w:lsdException w:name="Grid Table 1 Light" w:semiHidden="1" w:unhideWhenUsed="1"/>
-    <w:lsdException w:name="Grid Table 2" w:semiHidden="1" w:unhideWhenUsed="1"/>
-    <w:lsdException w:name="Grid Table 3" w:semiHidden="1" w:unhideWhenUsed="1"/>
     <w:lsdException w:name="Grid Table 4" w:uiPriority="49"/>
     <w:lsdException w:name="Grid Table 5 Dark" w:uiPriority="50"/>
     <w:lsdException w:name="Grid Table 6 Colorful" w:uiPriority="51"/>

</xml_diff>